<commit_message>
26-10-2023 all data uploaded
</commit_message>
<xml_diff>
--- a/webdesigning/module1/fundamentals-web-technology/github/github.docx
+++ b/webdesigning/module1/fundamentals-web-technology/github/github.docx
@@ -15,7 +15,6 @@
         <w:t xml:space="preserve">What is </w:t>
       </w:r>
       <w:proofErr w:type="spellStart"/>
-      <w:proofErr w:type="gramStart"/>
       <w:r>
         <w:rPr>
           <w:lang w:val="en-US"/>
@@ -29,7 +28,6 @@
         </w:rPr>
         <w:t xml:space="preserve"> ?</w:t>
       </w:r>
-      <w:proofErr w:type="gramEnd"/>
     </w:p>
     <w:p>
       <w:pPr>
@@ -55,21 +53,7 @@
         <w:rPr>
           <w:lang w:val="en-US"/>
         </w:rPr>
-        <w:t xml:space="preserve"> is a </w:t>
-      </w:r>
-      <w:proofErr w:type="gramStart"/>
-      <w:r>
-        <w:rPr>
-          <w:lang w:val="en-US"/>
-        </w:rPr>
-        <w:t>repository systems</w:t>
-      </w:r>
-      <w:proofErr w:type="gramEnd"/>
-      <w:r>
-        <w:rPr>
-          <w:lang w:val="en-US"/>
-        </w:rPr>
-        <w:t xml:space="preserve"> where we stored our </w:t>
+        <w:t xml:space="preserve"> is a repository systems where we stored our </w:t>
       </w:r>
       <w:proofErr w:type="spellStart"/>
       <w:r>
@@ -92,20 +76,711 @@
           <w:lang w:val="en-US"/>
         </w:rPr>
       </w:pPr>
-      <w:proofErr w:type="gramStart"/>
-      <w:r>
-        <w:rPr>
-          <w:lang w:val="en-US"/>
-        </w:rPr>
-        <w:t>Step :</w:t>
-      </w:r>
-      <w:proofErr w:type="gramEnd"/>
-      <w:r>
-        <w:rPr>
+      <w:r>
+        <w:rPr>
+          <w:lang w:val="en-US"/>
+        </w:rPr>
+        <w:t xml:space="preserve">Step </w:t>
+      </w:r>
+      <w:r>
+        <w:rPr>
+          <w:lang w:val="en-US"/>
+        </w:rPr>
+        <w:t>1</w:t>
+      </w:r>
+      <w:r>
+        <w:rPr>
+          <w:lang w:val="en-US"/>
+        </w:rPr>
+        <w:t>:</w:t>
+      </w:r>
+      <w:r>
+        <w:rPr>
+          <w:lang w:val="en-US"/>
+        </w:rPr>
+        <w:t xml:space="preserve"> create an account on github.com</w:t>
+      </w:r>
+    </w:p>
+    <w:p>
+      <w:pPr>
+        <w:rPr>
+          <w:lang w:val="en-US"/>
+        </w:rPr>
+      </w:pPr>
+      <w:r>
+        <w:rPr>
+          <w:lang w:val="en-US"/>
+        </w:rPr>
+        <w:t xml:space="preserve">Step2: create an repository on </w:t>
+      </w:r>
+      <w:proofErr w:type="spellStart"/>
+      <w:r>
+        <w:rPr>
+          <w:lang w:val="en-US"/>
+        </w:rPr>
+        <w:t>github</w:t>
+      </w:r>
+      <w:proofErr w:type="spellEnd"/>
+    </w:p>
+    <w:p>
+      <w:pPr>
+        <w:rPr>
+          <w:lang w:val="en-US"/>
+        </w:rPr>
+      </w:pPr>
+      <w:r>
+        <w:rPr>
+          <w:lang w:val="en-US"/>
+        </w:rPr>
+        <w:t>Step3: download git software for upload data on git</w:t>
+      </w:r>
+    </w:p>
+    <w:p>
+      <w:pPr>
+        <w:rPr>
+          <w:lang w:val="en-US"/>
+        </w:rPr>
+      </w:pPr>
+      <w:r>
+        <w:rPr>
+          <w:lang w:val="en-US"/>
+        </w:rPr>
+        <w:t xml:space="preserve">  </w:t>
+      </w:r>
+      <w:hyperlink r:id="rId5" w:history="1">
+        <w:r>
+          <w:rPr>
+            <w:rStyle w:val="Hyperlink"/>
+            <w:lang w:val="en-US"/>
+          </w:rPr>
+          <w:t>https://git-scm.com/download/win</w:t>
+        </w:r>
+      </w:hyperlink>
+    </w:p>
+    <w:p>
+      <w:pPr>
+        <w:rPr>
+          <w:lang w:val="en-US"/>
+        </w:rPr>
+      </w:pPr>
+      <w:r>
+        <w:rPr>
+          <w:lang w:val="en-US"/>
+        </w:rPr>
+        <w:t>step4: git command to upload data on git server</w:t>
+      </w:r>
+    </w:p>
+    <w:p>
+      <w:pPr>
+        <w:rPr>
+          <w:lang w:val="en-US"/>
+        </w:rPr>
+      </w:pPr>
+    </w:p>
+    <w:p>
+      <w:pPr>
+        <w:pStyle w:val="ListParagraph"/>
+        <w:numPr>
+          <w:ilvl w:val="0"/>
+          <w:numId w:val="1"/>
+        </w:numPr>
+        <w:rPr>
+          <w:lang w:val="en-US"/>
+        </w:rPr>
+      </w:pPr>
+      <w:r>
+        <w:rPr>
+          <w:lang w:val="en-US"/>
+        </w:rPr>
+        <w:t xml:space="preserve">git </w:t>
+      </w:r>
+      <w:proofErr w:type="spellStart"/>
+      <w:r>
+        <w:rPr>
+          <w:lang w:val="en-US"/>
+        </w:rPr>
+        <w:t>init</w:t>
+      </w:r>
+      <w:proofErr w:type="spellEnd"/>
+    </w:p>
+    <w:p>
+      <w:pPr>
+        <w:pStyle w:val="ListParagraph"/>
+        <w:numPr>
+          <w:ilvl w:val="0"/>
+          <w:numId w:val="1"/>
+        </w:numPr>
+        <w:rPr>
+          <w:lang w:val="en-US"/>
+        </w:rPr>
+      </w:pPr>
+      <w:r>
+        <w:rPr>
+          <w:lang w:val="en-US"/>
+        </w:rPr>
+        <w:t>git add .</w:t>
+      </w:r>
+    </w:p>
+    <w:p>
+      <w:pPr>
+        <w:pStyle w:val="ListParagraph"/>
+        <w:numPr>
+          <w:ilvl w:val="0"/>
+          <w:numId w:val="1"/>
+        </w:numPr>
+        <w:autoSpaceDE w:val="0"/>
+        <w:autoSpaceDN w:val="0"/>
+        <w:adjustRightInd w:val="0"/>
+        <w:spacing w:after="0" w:line="240" w:lineRule="auto"/>
+        <w:rPr>
+          <w:rFonts w:ascii="Lucida Console" w:hAnsi="Lucida Console" w:cs="Lucida Console"/>
+          <w:kern w:val="0"/>
+          <w:sz w:val="18"/>
+          <w:szCs w:val="18"/>
+        </w:rPr>
+      </w:pPr>
+      <w:r>
+        <w:rPr>
+          <w:rFonts w:ascii="Lucida Console" w:hAnsi="Lucida Console" w:cs="Lucida Console"/>
+          <w:kern w:val="0"/>
+          <w:sz w:val="18"/>
+          <w:szCs w:val="18"/>
+        </w:rPr>
+        <w:t>git commit -m '09-10-2023 all data uploaded'</w:t>
+      </w:r>
+    </w:p>
+    <w:p>
+      <w:pPr>
+        <w:pStyle w:val="ListParagraph"/>
+        <w:numPr>
+          <w:ilvl w:val="0"/>
+          <w:numId w:val="1"/>
+        </w:numPr>
+        <w:rPr>
+          <w:lang w:val="en-US"/>
+        </w:rPr>
+      </w:pPr>
+      <w:r>
+        <w:rPr>
+          <w:lang w:val="en-US"/>
+        </w:rPr>
+        <w:t xml:space="preserve">git remote add origin </w:t>
+      </w:r>
+      <w:r>
+        <w:rPr>
+          <w:lang w:val="en-US"/>
+        </w:rPr>
+        <w:fldChar w:fldCharType="begin"/>
+      </w:r>
+      <w:r>
+        <w:rPr>
+          <w:lang w:val="en-US"/>
+        </w:rPr>
+        <w:instrText>HYPERLINK "</w:instrText>
+      </w:r>
+      <w:r>
+        <w:rPr>
+          <w:lang w:val="en-US"/>
+        </w:rPr>
+        <w:instrText>https://github.com/Brijesh1990/frontendTTS-6-7pm.git</w:instrText>
+      </w:r>
+      <w:r>
+        <w:rPr>
+          <w:lang w:val="en-US"/>
+        </w:rPr>
+        <w:instrText xml:space="preserve"> </w:instrText>
+      </w:r>
+    </w:p>
+    <w:p>
+      <w:pPr>
+        <w:pStyle w:val="ListParagraph"/>
+        <w:numPr>
+          <w:ilvl w:val="0"/>
+          <w:numId w:val="1"/>
+        </w:numPr>
+        <w:rPr>
+          <w:rStyle w:val="Hyperlink"/>
+          <w:lang w:val="en-US"/>
+        </w:rPr>
+      </w:pPr>
+      <w:r>
+        <w:rPr>
+          <w:lang w:val="en-US"/>
+        </w:rPr>
+        <w:instrText>"</w:instrText>
+      </w:r>
+      <w:r>
+        <w:rPr>
+          <w:lang w:val="en-US"/>
+        </w:rPr>
+        <w:fldChar w:fldCharType="separate"/>
+      </w:r>
+      <w:r>
+        <w:rPr>
+          <w:rStyle w:val="Hyperlink"/>
+          <w:lang w:val="en-US"/>
+        </w:rPr>
+        <w:t>https://github.com/Brijesh1990/frontendTTS-6-7pm.git</w:t>
+      </w:r>
+      <w:r>
+        <w:rPr>
+          <w:rStyle w:val="Hyperlink"/>
           <w:lang w:val="en-US"/>
         </w:rPr>
         <w:t xml:space="preserve"> </w:t>
       </w:r>
+    </w:p>
+    <w:p>
+      <w:pPr>
+        <w:pStyle w:val="ListParagraph"/>
+        <w:numPr>
+          <w:ilvl w:val="0"/>
+          <w:numId w:val="1"/>
+        </w:numPr>
+        <w:rPr>
+          <w:lang w:val="en-US"/>
+        </w:rPr>
+      </w:pPr>
+      <w:r>
+        <w:rPr>
+          <w:lang w:val="en-US"/>
+        </w:rPr>
+        <w:fldChar w:fldCharType="end"/>
+      </w:r>
+      <w:r>
+        <w:rPr>
+          <w:lang w:val="en-US"/>
+        </w:rPr>
+        <w:t>git push -u origin master</w:t>
+      </w:r>
+    </w:p>
+    <w:p>
+      <w:pPr>
+        <w:pStyle w:val="ListParagraph"/>
+        <w:ind w:left="1155"/>
+        <w:rPr>
+          <w:lang w:val="en-US"/>
+        </w:rPr>
+      </w:pPr>
+    </w:p>
+    <w:p>
+      <w:pPr>
+        <w:autoSpaceDE w:val="0"/>
+        <w:autoSpaceDN w:val="0"/>
+        <w:adjustRightInd w:val="0"/>
+        <w:spacing w:after="0" w:line="240" w:lineRule="auto"/>
+        <w:rPr>
+          <w:rFonts w:ascii="Lucida Console" w:hAnsi="Lucida Console" w:cs="Lucida Console"/>
+          <w:kern w:val="0"/>
+          <w:sz w:val="18"/>
+          <w:szCs w:val="18"/>
+        </w:rPr>
+      </w:pPr>
+      <w:r>
+        <w:rPr>
+          <w:rFonts w:ascii="Lucida Console" w:hAnsi="Lucida Console" w:cs="Lucida Console"/>
+          <w:kern w:val="0"/>
+          <w:sz w:val="18"/>
+          <w:szCs w:val="18"/>
+        </w:rPr>
+        <w:t>Enumerating objects: 12, done.</w:t>
+      </w:r>
+    </w:p>
+    <w:p>
+      <w:pPr>
+        <w:autoSpaceDE w:val="0"/>
+        <w:autoSpaceDN w:val="0"/>
+        <w:adjustRightInd w:val="0"/>
+        <w:spacing w:after="0" w:line="240" w:lineRule="auto"/>
+        <w:rPr>
+          <w:rFonts w:ascii="Lucida Console" w:hAnsi="Lucida Console" w:cs="Lucida Console"/>
+          <w:kern w:val="0"/>
+          <w:sz w:val="18"/>
+          <w:szCs w:val="18"/>
+        </w:rPr>
+      </w:pPr>
+      <w:r>
+        <w:rPr>
+          <w:rFonts w:ascii="Lucida Console" w:hAnsi="Lucida Console" w:cs="Lucida Console"/>
+          <w:kern w:val="0"/>
+          <w:sz w:val="18"/>
+          <w:szCs w:val="18"/>
+        </w:rPr>
+        <w:t>Counting objects: 100% (12/12), done.</w:t>
+      </w:r>
+    </w:p>
+    <w:p>
+      <w:pPr>
+        <w:autoSpaceDE w:val="0"/>
+        <w:autoSpaceDN w:val="0"/>
+        <w:adjustRightInd w:val="0"/>
+        <w:spacing w:after="0" w:line="240" w:lineRule="auto"/>
+        <w:rPr>
+          <w:rFonts w:ascii="Lucida Console" w:hAnsi="Lucida Console" w:cs="Lucida Console"/>
+          <w:kern w:val="0"/>
+          <w:sz w:val="18"/>
+          <w:szCs w:val="18"/>
+        </w:rPr>
+      </w:pPr>
+      <w:r>
+        <w:rPr>
+          <w:rFonts w:ascii="Lucida Console" w:hAnsi="Lucida Console" w:cs="Lucida Console"/>
+          <w:kern w:val="0"/>
+          <w:sz w:val="18"/>
+          <w:szCs w:val="18"/>
+        </w:rPr>
+        <w:t>Delta compression using up to 4 threads</w:t>
+      </w:r>
+    </w:p>
+    <w:p>
+      <w:pPr>
+        <w:autoSpaceDE w:val="0"/>
+        <w:autoSpaceDN w:val="0"/>
+        <w:adjustRightInd w:val="0"/>
+        <w:spacing w:after="0" w:line="240" w:lineRule="auto"/>
+        <w:rPr>
+          <w:rFonts w:ascii="Lucida Console" w:hAnsi="Lucida Console" w:cs="Lucida Console"/>
+          <w:kern w:val="0"/>
+          <w:sz w:val="18"/>
+          <w:szCs w:val="18"/>
+        </w:rPr>
+      </w:pPr>
+      <w:r>
+        <w:rPr>
+          <w:rFonts w:ascii="Lucida Console" w:hAnsi="Lucida Console" w:cs="Lucida Console"/>
+          <w:kern w:val="0"/>
+          <w:sz w:val="18"/>
+          <w:szCs w:val="18"/>
+        </w:rPr>
+        <w:t>Compressing objects: 100% (10/10), done.</w:t>
+      </w:r>
+    </w:p>
+    <w:p>
+      <w:pPr>
+        <w:autoSpaceDE w:val="0"/>
+        <w:autoSpaceDN w:val="0"/>
+        <w:adjustRightInd w:val="0"/>
+        <w:spacing w:after="0" w:line="240" w:lineRule="auto"/>
+        <w:rPr>
+          <w:rFonts w:ascii="Lucida Console" w:hAnsi="Lucida Console" w:cs="Lucida Console"/>
+          <w:kern w:val="0"/>
+          <w:sz w:val="18"/>
+          <w:szCs w:val="18"/>
+        </w:rPr>
+      </w:pPr>
+      <w:r>
+        <w:rPr>
+          <w:rFonts w:ascii="Lucida Console" w:hAnsi="Lucida Console" w:cs="Lucida Console"/>
+          <w:kern w:val="0"/>
+          <w:sz w:val="18"/>
+          <w:szCs w:val="18"/>
+        </w:rPr>
+        <w:t>Writing objects: 100% (12/12), 21.14 KiB | 7.05 MiB/s, done.</w:t>
+      </w:r>
+    </w:p>
+    <w:p>
+      <w:pPr>
+        <w:autoSpaceDE w:val="0"/>
+        <w:autoSpaceDN w:val="0"/>
+        <w:adjustRightInd w:val="0"/>
+        <w:spacing w:after="0" w:line="240" w:lineRule="auto"/>
+        <w:rPr>
+          <w:rFonts w:ascii="Lucida Console" w:hAnsi="Lucida Console" w:cs="Lucida Console"/>
+          <w:kern w:val="0"/>
+          <w:sz w:val="18"/>
+          <w:szCs w:val="18"/>
+        </w:rPr>
+      </w:pPr>
+      <w:r>
+        <w:rPr>
+          <w:rFonts w:ascii="Lucida Console" w:hAnsi="Lucida Console" w:cs="Lucida Console"/>
+          <w:kern w:val="0"/>
+          <w:sz w:val="18"/>
+          <w:szCs w:val="18"/>
+        </w:rPr>
+        <w:t>Total 12 (delta 1), reused 0 (delta 0), pack-reused 0</w:t>
+      </w:r>
+    </w:p>
+    <w:p>
+      <w:pPr>
+        <w:autoSpaceDE w:val="0"/>
+        <w:autoSpaceDN w:val="0"/>
+        <w:adjustRightInd w:val="0"/>
+        <w:spacing w:after="0" w:line="240" w:lineRule="auto"/>
+        <w:rPr>
+          <w:rFonts w:ascii="Lucida Console" w:hAnsi="Lucida Console" w:cs="Lucida Console"/>
+          <w:kern w:val="0"/>
+          <w:sz w:val="18"/>
+          <w:szCs w:val="18"/>
+        </w:rPr>
+      </w:pPr>
+      <w:r>
+        <w:rPr>
+          <w:rFonts w:ascii="Lucida Console" w:hAnsi="Lucida Console" w:cs="Lucida Console"/>
+          <w:kern w:val="0"/>
+          <w:sz w:val="18"/>
+          <w:szCs w:val="18"/>
+        </w:rPr>
+        <w:t>remote: Resolving deltas: 100% (1/1), done.</w:t>
+      </w:r>
+    </w:p>
+    <w:p>
+      <w:pPr>
+        <w:autoSpaceDE w:val="0"/>
+        <w:autoSpaceDN w:val="0"/>
+        <w:adjustRightInd w:val="0"/>
+        <w:spacing w:after="0" w:line="240" w:lineRule="auto"/>
+        <w:rPr>
+          <w:rFonts w:ascii="Lucida Console" w:hAnsi="Lucida Console" w:cs="Lucida Console"/>
+          <w:kern w:val="0"/>
+          <w:sz w:val="18"/>
+          <w:szCs w:val="18"/>
+        </w:rPr>
+      </w:pPr>
+      <w:r>
+        <w:rPr>
+          <w:rFonts w:ascii="Lucida Console" w:hAnsi="Lucida Console" w:cs="Lucida Console"/>
+          <w:kern w:val="0"/>
+          <w:sz w:val="18"/>
+          <w:szCs w:val="18"/>
+        </w:rPr>
+        <w:t>To https://github.com/Brijesh1990/frontendTTS-6-7pm.git</w:t>
+      </w:r>
+    </w:p>
+    <w:p>
+      <w:pPr>
+        <w:autoSpaceDE w:val="0"/>
+        <w:autoSpaceDN w:val="0"/>
+        <w:adjustRightInd w:val="0"/>
+        <w:spacing w:after="0" w:line="240" w:lineRule="auto"/>
+        <w:rPr>
+          <w:rFonts w:ascii="Lucida Console" w:hAnsi="Lucida Console" w:cs="Lucida Console"/>
+          <w:kern w:val="0"/>
+          <w:sz w:val="18"/>
+          <w:szCs w:val="18"/>
+        </w:rPr>
+      </w:pPr>
+      <w:r>
+        <w:rPr>
+          <w:rFonts w:ascii="Lucida Console" w:hAnsi="Lucida Console" w:cs="Lucida Console"/>
+          <w:kern w:val="0"/>
+          <w:sz w:val="18"/>
+          <w:szCs w:val="18"/>
+        </w:rPr>
+        <w:t xml:space="preserve"> * [new branch]      master -&gt; master</w:t>
+      </w:r>
+    </w:p>
+    <w:p>
+      <w:pPr>
+        <w:autoSpaceDE w:val="0"/>
+        <w:autoSpaceDN w:val="0"/>
+        <w:adjustRightInd w:val="0"/>
+        <w:spacing w:after="0" w:line="240" w:lineRule="auto"/>
+        <w:rPr>
+          <w:rFonts w:ascii="Lucida Console" w:hAnsi="Lucida Console" w:cs="Lucida Console"/>
+          <w:kern w:val="0"/>
+          <w:sz w:val="18"/>
+          <w:szCs w:val="18"/>
+        </w:rPr>
+      </w:pPr>
+      <w:r>
+        <w:rPr>
+          <w:rFonts w:ascii="Lucida Console" w:hAnsi="Lucida Console" w:cs="Lucida Console"/>
+          <w:kern w:val="0"/>
+          <w:sz w:val="18"/>
+          <w:szCs w:val="18"/>
+        </w:rPr>
+        <w:t>branch 'master' set up to track 'origin/master'.</w:t>
+      </w:r>
+    </w:p>
+    <w:p>
+      <w:pPr>
+        <w:autoSpaceDE w:val="0"/>
+        <w:autoSpaceDN w:val="0"/>
+        <w:adjustRightInd w:val="0"/>
+        <w:spacing w:after="0" w:line="240" w:lineRule="auto"/>
+        <w:rPr>
+          <w:rFonts w:ascii="Lucida Console" w:hAnsi="Lucida Console" w:cs="Lucida Console"/>
+          <w:kern w:val="0"/>
+          <w:sz w:val="18"/>
+          <w:szCs w:val="18"/>
+        </w:rPr>
+      </w:pPr>
+    </w:p>
+    <w:p>
+      <w:pPr>
+        <w:autoSpaceDE w:val="0"/>
+        <w:autoSpaceDN w:val="0"/>
+        <w:adjustRightInd w:val="0"/>
+        <w:spacing w:after="0" w:line="240" w:lineRule="auto"/>
+        <w:rPr>
+          <w:rFonts w:ascii="Lucida Console" w:hAnsi="Lucida Console" w:cs="Lucida Console"/>
+          <w:kern w:val="0"/>
+          <w:sz w:val="18"/>
+          <w:szCs w:val="18"/>
+        </w:rPr>
+      </w:pPr>
+    </w:p>
+    <w:p>
+      <w:pPr>
+        <w:autoSpaceDE w:val="0"/>
+        <w:autoSpaceDN w:val="0"/>
+        <w:adjustRightInd w:val="0"/>
+        <w:spacing w:after="0" w:line="240" w:lineRule="auto"/>
+        <w:rPr>
+          <w:rFonts w:ascii="Lucida Console" w:hAnsi="Lucida Console" w:cs="Lucida Console"/>
+          <w:kern w:val="0"/>
+          <w:sz w:val="18"/>
+          <w:szCs w:val="18"/>
+        </w:rPr>
+      </w:pPr>
+    </w:p>
+    <w:p>
+      <w:pPr>
+        <w:autoSpaceDE w:val="0"/>
+        <w:autoSpaceDN w:val="0"/>
+        <w:adjustRightInd w:val="0"/>
+        <w:spacing w:after="0" w:line="240" w:lineRule="auto"/>
+        <w:rPr>
+          <w:rFonts w:ascii="Lucida Console" w:hAnsi="Lucida Console" w:cs="Lucida Console"/>
+          <w:kern w:val="0"/>
+          <w:sz w:val="18"/>
+          <w:szCs w:val="18"/>
+        </w:rPr>
+      </w:pPr>
+      <w:r>
+        <w:rPr>
+          <w:rFonts w:ascii="Lucida Console" w:hAnsi="Lucida Console" w:cs="Lucida Console"/>
+          <w:kern w:val="0"/>
+          <w:sz w:val="18"/>
+          <w:szCs w:val="18"/>
+        </w:rPr>
+        <w:t xml:space="preserve">        Note for download or clone repository</w:t>
+      </w:r>
+    </w:p>
+    <w:p>
+      <w:pPr>
+        <w:autoSpaceDE w:val="0"/>
+        <w:autoSpaceDN w:val="0"/>
+        <w:adjustRightInd w:val="0"/>
+        <w:spacing w:after="0" w:line="240" w:lineRule="auto"/>
+        <w:rPr>
+          <w:rFonts w:ascii="Lucida Console" w:hAnsi="Lucida Console" w:cs="Lucida Console"/>
+          <w:kern w:val="0"/>
+          <w:sz w:val="18"/>
+          <w:szCs w:val="18"/>
+        </w:rPr>
+      </w:pPr>
+      <w:r>
+        <w:rPr>
+          <w:rFonts w:ascii="Lucida Console" w:hAnsi="Lucida Console" w:cs="Lucida Console"/>
+          <w:kern w:val="0"/>
+          <w:sz w:val="18"/>
+          <w:szCs w:val="18"/>
+        </w:rPr>
+        <w:t xml:space="preserve">     </w:t>
+      </w:r>
+    </w:p>
+    <w:p>
+      <w:pPr>
+        <w:pStyle w:val="ListParagraph"/>
+        <w:numPr>
+          <w:ilvl w:val="0"/>
+          <w:numId w:val="1"/>
+        </w:numPr>
+        <w:autoSpaceDE w:val="0"/>
+        <w:autoSpaceDN w:val="0"/>
+        <w:adjustRightInd w:val="0"/>
+        <w:spacing w:after="0" w:line="240" w:lineRule="auto"/>
+        <w:rPr>
+          <w:rFonts w:ascii="Lucida Console" w:hAnsi="Lucida Console" w:cs="Lucida Console"/>
+          <w:kern w:val="0"/>
+          <w:sz w:val="18"/>
+          <w:szCs w:val="18"/>
+        </w:rPr>
+      </w:pPr>
+      <w:r>
+        <w:rPr>
+          <w:rFonts w:ascii="Lucida Console" w:hAnsi="Lucida Console" w:cs="Lucida Console"/>
+          <w:kern w:val="0"/>
+          <w:sz w:val="18"/>
+          <w:szCs w:val="18"/>
+        </w:rPr>
+        <w:t xml:space="preserve">Git clone </w:t>
+      </w:r>
+      <w:hyperlink r:id="rId6" w:history="1">
+        <w:r>
+          <w:rPr>
+            <w:rStyle w:val="Hyperlink"/>
+            <w:rFonts w:ascii="Lucida Console" w:hAnsi="Lucida Console" w:cs="Lucida Console"/>
+            <w:kern w:val="0"/>
+            <w:sz w:val="18"/>
+            <w:szCs w:val="18"/>
+          </w:rPr>
+          <w:t>https://github.com/Brijesh1990/frontendTTS-6-7pm.git</w:t>
+        </w:r>
+      </w:hyperlink>
+    </w:p>
+    <w:p>
+      <w:pPr>
+        <w:pStyle w:val="ListParagraph"/>
+        <w:autoSpaceDE w:val="0"/>
+        <w:autoSpaceDN w:val="0"/>
+        <w:adjustRightInd w:val="0"/>
+        <w:spacing w:after="0" w:line="240" w:lineRule="auto"/>
+        <w:ind w:left="1155"/>
+        <w:rPr>
+          <w:rFonts w:ascii="Lucida Console" w:hAnsi="Lucida Console" w:cs="Lucida Console"/>
+          <w:kern w:val="0"/>
+          <w:sz w:val="18"/>
+          <w:szCs w:val="18"/>
+        </w:rPr>
+      </w:pPr>
+      <w:r>
+        <w:rPr>
+          <w:rFonts w:ascii="Lucida Console" w:hAnsi="Lucida Console" w:cs="Lucida Console"/>
+          <w:kern w:val="0"/>
+          <w:sz w:val="18"/>
+          <w:szCs w:val="18"/>
+        </w:rPr>
+        <w:t xml:space="preserve">   </w:t>
+      </w:r>
+    </w:p>
+    <w:p>
+      <w:pPr>
+        <w:pStyle w:val="ListParagraph"/>
+        <w:ind w:left="1155"/>
+        <w:rPr>
+          <w:lang w:val="en-US"/>
+        </w:rPr>
+      </w:pPr>
+    </w:p>
+    <w:p>
+      <w:pPr>
+        <w:pStyle w:val="ListParagraph"/>
+        <w:ind w:left="1155"/>
+        <w:rPr>
+          <w:lang w:val="en-US"/>
+        </w:rPr>
+      </w:pPr>
+    </w:p>
+    <w:p>
+      <w:pPr>
+        <w:pStyle w:val="ListParagraph"/>
+        <w:ind w:left="1155"/>
+        <w:rPr>
+          <w:lang w:val="en-US"/>
+        </w:rPr>
+      </w:pPr>
+    </w:p>
+    <w:p>
+      <w:pPr>
+        <w:pStyle w:val="ListParagraph"/>
+        <w:ind w:left="1155"/>
+        <w:rPr>
+          <w:lang w:val="en-US"/>
+        </w:rPr>
+      </w:pPr>
     </w:p>
     <w:p>
       <w:pPr>
@@ -122,6 +797,103 @@
     </w:sectPr>
   </w:body>
 </w:document>
+</file>
+
+<file path=word/numbering.xml><?xml version="1.0" encoding="utf-8"?>
+<w:numbering xmlns:wpc="http://schemas.microsoft.com/office/word/2010/wordprocessingCanvas" xmlns:cx="http://schemas.microsoft.com/office/drawing/2014/chartex" xmlns:cx1="http://schemas.microsoft.com/office/drawing/2015/9/8/chartex" xmlns:cx2="http://schemas.microsoft.com/office/drawing/2015/10/21/chartex" xmlns:cx3="http://schemas.microsoft.com/office/drawing/2016/5/9/chartex" xmlns:cx4="http://schemas.microsoft.com/office/drawing/2016/5/10/chartex" xmlns:cx5="http://schemas.microsoft.com/office/drawing/2016/5/11/chartex" xmlns:cx6="http://schemas.microsoft.com/office/drawing/2016/5/12/chartex" xmlns:cx7="http://schemas.microsoft.com/office/drawing/2016/5/13/chartex" xmlns:cx8="http://schemas.microsoft.com/office/drawing/2016/5/14/chartex" xmlns:mc="http://schemas.openxmlformats.org/markup-compatibility/2006" xmlns:aink="http://schemas.microsoft.com/office/drawing/2016/ink" xmlns:am3d="http://schemas.microsoft.com/office/drawing/2017/model3d" xmlns:o="urn:schemas-microsoft-com:office:office" xmlns:oel="http://schemas.microsoft.com/office/2019/extlst" xmlns:r="http://schemas.openxmlformats.org/officeDocument/2006/relationships" xmlns:m="http://schemas.openxmlformats.org/officeDocument/2006/math" xmlns:v="urn:schemas-microsoft-com:vml" xmlns:wp14="http://schemas.microsoft.com/office/word/2010/wordprocessingDrawing" xmlns:wp="http://schemas.openxmlformats.org/drawingml/2006/wordprocessingDrawing" xmlns:w10="urn:schemas-microsoft-com:office:word" xmlns:w="http://schemas.openxmlformats.org/wordprocessingml/2006/main" xmlns:w14="http://schemas.microsoft.com/office/word/2010/wordml" xmlns:w15="http://schemas.microsoft.com/office/word/2012/wordml" xmlns:w16cex="http://schemas.microsoft.com/office/word/2018/wordml/cex" xmlns:w16cid="http://schemas.microsoft.com/office/word/2016/wordml/cid" xmlns:w16="http://schemas.microsoft.com/office/word/2018/wordml" xmlns:w16sdtdh="http://schemas.microsoft.com/office/word/2020/wordml/sdtdatahash" xmlns:w16se="http://schemas.microsoft.com/office/word/2015/wordml/symex" xmlns:wpg="http://schemas.microsoft.com/office/word/2010/wordprocessingGroup" xmlns:wpi="http://schemas.microsoft.com/office/word/2010/wordprocessingInk" xmlns:wne="http://schemas.microsoft.com/office/word/2006/wordml" xmlns:wps="http://schemas.microsoft.com/office/word/2010/wordprocessingShape" mc:Ignorable="w14 w15 w16se w16cid w16 w16cex w16sdtdh wp14">
+  <w:abstractNum w:abstractNumId="0" w15:restartNumberingAfterBreak="0">
+    <w:nsid w:val="3A6445D0"/>
+    <w:multiLevelType w:val="hybridMultilevel"/>
+    <w:tmpl w:val="E6EA597E"/>
+    <w:lvl w:ilvl="0" w:tplc="80CEE8BA">
+      <w:start w:val="1"/>
+      <w:numFmt w:val="decimal"/>
+      <w:lvlText w:val="%1)"/>
+      <w:lvlJc w:val="left"/>
+      <w:pPr>
+        <w:ind w:left="1155" w:hanging="360"/>
+      </w:pPr>
+      <w:rPr>
+        <w:rFonts w:hint="default"/>
+      </w:rPr>
+    </w:lvl>
+    <w:lvl w:ilvl="1" w:tplc="40090019" w:tentative="1">
+      <w:start w:val="1"/>
+      <w:numFmt w:val="lowerLetter"/>
+      <w:lvlText w:val="%2."/>
+      <w:lvlJc w:val="left"/>
+      <w:pPr>
+        <w:ind w:left="1875" w:hanging="360"/>
+      </w:pPr>
+    </w:lvl>
+    <w:lvl w:ilvl="2" w:tplc="4009001B" w:tentative="1">
+      <w:start w:val="1"/>
+      <w:numFmt w:val="lowerRoman"/>
+      <w:lvlText w:val="%3."/>
+      <w:lvlJc w:val="right"/>
+      <w:pPr>
+        <w:ind w:left="2595" w:hanging="180"/>
+      </w:pPr>
+    </w:lvl>
+    <w:lvl w:ilvl="3" w:tplc="4009000F" w:tentative="1">
+      <w:start w:val="1"/>
+      <w:numFmt w:val="decimal"/>
+      <w:lvlText w:val="%4."/>
+      <w:lvlJc w:val="left"/>
+      <w:pPr>
+        <w:ind w:left="3315" w:hanging="360"/>
+      </w:pPr>
+    </w:lvl>
+    <w:lvl w:ilvl="4" w:tplc="40090019" w:tentative="1">
+      <w:start w:val="1"/>
+      <w:numFmt w:val="lowerLetter"/>
+      <w:lvlText w:val="%5."/>
+      <w:lvlJc w:val="left"/>
+      <w:pPr>
+        <w:ind w:left="4035" w:hanging="360"/>
+      </w:pPr>
+    </w:lvl>
+    <w:lvl w:ilvl="5" w:tplc="4009001B" w:tentative="1">
+      <w:start w:val="1"/>
+      <w:numFmt w:val="lowerRoman"/>
+      <w:lvlText w:val="%6."/>
+      <w:lvlJc w:val="right"/>
+      <w:pPr>
+        <w:ind w:left="4755" w:hanging="180"/>
+      </w:pPr>
+    </w:lvl>
+    <w:lvl w:ilvl="6" w:tplc="4009000F" w:tentative="1">
+      <w:start w:val="1"/>
+      <w:numFmt w:val="decimal"/>
+      <w:lvlText w:val="%7."/>
+      <w:lvlJc w:val="left"/>
+      <w:pPr>
+        <w:ind w:left="5475" w:hanging="360"/>
+      </w:pPr>
+    </w:lvl>
+    <w:lvl w:ilvl="7" w:tplc="40090019" w:tentative="1">
+      <w:start w:val="1"/>
+      <w:numFmt w:val="lowerLetter"/>
+      <w:lvlText w:val="%8."/>
+      <w:lvlJc w:val="left"/>
+      <w:pPr>
+        <w:ind w:left="6195" w:hanging="360"/>
+      </w:pPr>
+    </w:lvl>
+    <w:lvl w:ilvl="8" w:tplc="4009001B" w:tentative="1">
+      <w:start w:val="1"/>
+      <w:numFmt w:val="lowerRoman"/>
+      <w:lvlText w:val="%9."/>
+      <w:lvlJc w:val="right"/>
+      <w:pPr>
+        <w:ind w:left="6915" w:hanging="180"/>
+      </w:pPr>
+    </w:lvl>
+  </w:abstractNum>
+  <w:num w:numId="1" w16cid:durableId="322391379">
+    <w:abstractNumId w:val="0"/>
+  </w:num>
+</w:numbering>
 </file>
 
 <file path=word/styles.xml><?xml version="1.0" encoding="utf-8"?>
@@ -552,6 +1324,40 @@
     <w:semiHidden/>
     <w:unhideWhenUsed/>
   </w:style>
+  <w:style w:type="character" w:styleId="Hyperlink">
+    <w:name w:val="Hyperlink"/>
+    <w:basedOn w:val="DefaultParagraphFont"/>
+    <w:uiPriority w:val="99"/>
+    <w:unhideWhenUsed/>
+    <w:rsid w:val="00790788"/>
+    <w:rPr>
+      <w:color w:val="0563C1" w:themeColor="hyperlink"/>
+      <w:u w:val="single"/>
+    </w:rPr>
+  </w:style>
+  <w:style w:type="character" w:styleId="UnresolvedMention">
+    <w:name w:val="Unresolved Mention"/>
+    <w:basedOn w:val="DefaultParagraphFont"/>
+    <w:uiPriority w:val="99"/>
+    <w:semiHidden/>
+    <w:unhideWhenUsed/>
+    <w:rsid w:val="00790788"/>
+    <w:rPr>
+      <w:color w:val="605E5C"/>
+      <w:shd w:val="clear" w:color="auto" w:fill="E1DFDD"/>
+    </w:rPr>
+  </w:style>
+  <w:style w:type="paragraph" w:styleId="ListParagraph">
+    <w:name w:val="List Paragraph"/>
+    <w:basedOn w:val="Normal"/>
+    <w:uiPriority w:val="34"/>
+    <w:qFormat/>
+    <w:rsid w:val="00790788"/>
+    <w:pPr>
+      <w:ind w:left="720"/>
+      <w:contextualSpacing/>
+    </w:pPr>
+  </w:style>
 </w:styles>
 </file>
 

</xml_diff>